<commit_message>
stampa offerta e type input
</commit_message>
<xml_diff>
--- a/customapp_swissbix/templates/template.docx
+++ b/customapp_swissbix/templates/template.docx
@@ -406,7 +406,7 @@
           <w:noProof/>
         </w:rPr>
         <w:drawing>
-          <wp:anchor distT="0" distB="0" distL="114300" distR="114300" simplePos="0" relativeHeight="251660288" behindDoc="0" locked="0" layoutInCell="1" allowOverlap="1" wp14:anchorId="23B51D15" wp14:editId="034649B3">
+          <wp:anchor distT="0" distB="0" distL="114300" distR="114300" simplePos="0" relativeHeight="251660288" behindDoc="0" locked="0" layoutInCell="1" allowOverlap="1" wp14:anchorId="23B51D15" wp14:editId="0E865DCA">
             <wp:simplePos x="0" y="0"/>
             <wp:positionH relativeFrom="margin">
               <wp:align>right</wp:align>
@@ -515,6 +515,215 @@
         <w:t xml:space="preserve"> </w:t>
       </w:r>
     </w:p>
+    <w:p>
+      <w:r>
+        <w:rPr>
+          <w:rFonts w:ascii="Calibri" w:hAnsi="Calibri"/>
+          <w:color w:val="C00000"/>
+          <w:sz w:val="30"/>
+        </w:rPr>
+        <w:t>Definizione Economica</w:t>
+      </w:r>
+    </w:p>
+    <w:tbl>
+      <w:tblPr>
+        <w:tblStyle w:val="bixstyle"/>
+        <w:tblW w:w="0" w:type="auto"/>
+        <w:tblLook w:val="04A0" w:firstRow="1" w:lastRow="0" w:firstColumn="1" w:lastColumn="0" w:noHBand="0" w:noVBand="1"/>
+      </w:tblPr>
+      <w:tblGrid>
+        <w:gridCol w:w="2333"/>
+        <w:gridCol w:w="2333"/>
+        <w:gridCol w:w="2333"/>
+        <w:gridCol w:w="2333"/>
+      </w:tblGrid>
+      <w:tr>
+        <w:trPr>
+          <w:cnfStyle w:val="100000000000" w:firstRow="1" w:lastRow="0" w:firstColumn="0" w:lastColumn="0" w:oddVBand="0" w:evenVBand="0" w:oddHBand="0" w:evenHBand="0" w:firstRowFirstColumn="0" w:firstRowLastColumn="0" w:lastRowFirstColumn="0" w:lastRowLastColumn="0"/>
+        </w:trPr>
+        <w:tc>
+          <w:tcPr>
+            <w:tcW w:w="2333" w:type="dxa"/>
+          </w:tcPr>
+          <w:p>
+            <w:r>
+              <w:t>Descrizione</w:t>
+            </w:r>
+          </w:p>
+        </w:tc>
+        <w:tc>
+          <w:tcPr>
+            <w:tcW w:w="2333" w:type="dxa"/>
+          </w:tcPr>
+          <w:p>
+            <w:r>
+              <w:t>Qt.</w:t>
+            </w:r>
+          </w:p>
+        </w:tc>
+        <w:tc>
+          <w:tcPr>
+            <w:tcW w:w="2333" w:type="dxa"/>
+          </w:tcPr>
+          <w:p>
+            <w:r>
+              <w:t>Prezzo unitario</w:t>
+            </w:r>
+          </w:p>
+        </w:tc>
+        <w:tc>
+          <w:tcPr>
+            <w:tcW w:w="2333" w:type="dxa"/>
+          </w:tcPr>
+          <w:p>
+            <w:r>
+              <w:t>Prezzo totale</w:t>
+            </w:r>
+          </w:p>
+        </w:tc>
+      </w:tr>
+      <w:tr>
+        <w:tc>
+          <w:tcPr>
+            <w:tcW w:w="9332" w:type="dxa"/>
+            <w:gridSpan w:val="4"/>
+          </w:tcPr>
+          <w:p>
+            <w:r>
+              <w:t>{%</w:t>
+            </w:r>
+            <w:proofErr w:type="spellStart"/>
+            <w:r>
+              <w:t>tr</w:t>
+            </w:r>
+            <w:proofErr w:type="spellEnd"/>
+            <w:r>
+              <w:t xml:space="preserve"> for item in items %}</w:t>
+            </w:r>
+          </w:p>
+        </w:tc>
+      </w:tr>
+      <w:tr>
+        <w:tc>
+          <w:tcPr>
+            <w:tcW w:w="2333" w:type="dxa"/>
+          </w:tcPr>
+          <w:p>
+            <w:proofErr w:type="gramStart"/>
+            <w:r>
+              <w:t xml:space="preserve">{{ </w:t>
+            </w:r>
+            <w:proofErr w:type="spellStart"/>
+            <w:r>
+              <w:t>item</w:t>
+            </w:r>
+            <w:proofErr w:type="gramEnd"/>
+            <w:r>
+              <w:t>.descrizione</w:t>
+            </w:r>
+            <w:proofErr w:type="spellEnd"/>
+            <w:r>
+              <w:t xml:space="preserve"> }}</w:t>
+            </w:r>
+          </w:p>
+        </w:tc>
+        <w:tc>
+          <w:tcPr>
+            <w:tcW w:w="2333" w:type="dxa"/>
+          </w:tcPr>
+          <w:p>
+            <w:proofErr w:type="gramStart"/>
+            <w:r>
+              <w:t xml:space="preserve">{{ </w:t>
+            </w:r>
+            <w:proofErr w:type="spellStart"/>
+            <w:r>
+              <w:t>item.qt</w:t>
+            </w:r>
+            <w:proofErr w:type="spellEnd"/>
+            <w:proofErr w:type="gramEnd"/>
+            <w:r>
+              <w:t xml:space="preserve"> }}</w:t>
+            </w:r>
+          </w:p>
+        </w:tc>
+        <w:tc>
+          <w:tcPr>
+            <w:tcW w:w="2333" w:type="dxa"/>
+          </w:tcPr>
+          <w:p>
+            <w:proofErr w:type="gramStart"/>
+            <w:r>
+              <w:t xml:space="preserve">{{ </w:t>
+            </w:r>
+            <w:proofErr w:type="spellStart"/>
+            <w:r>
+              <w:t>item</w:t>
+            </w:r>
+            <w:proofErr w:type="gramEnd"/>
+            <w:r>
+              <w:t>.prezzo_unitario</w:t>
+            </w:r>
+            <w:proofErr w:type="spellEnd"/>
+            <w:r>
+              <w:t xml:space="preserve"> }}</w:t>
+            </w:r>
+          </w:p>
+        </w:tc>
+        <w:tc>
+          <w:tcPr>
+            <w:tcW w:w="2333" w:type="dxa"/>
+          </w:tcPr>
+          <w:p>
+            <w:proofErr w:type="gramStart"/>
+            <w:r>
+              <w:t xml:space="preserve">{{ </w:t>
+            </w:r>
+            <w:proofErr w:type="spellStart"/>
+            <w:r>
+              <w:t>item</w:t>
+            </w:r>
+            <w:proofErr w:type="gramEnd"/>
+            <w:r>
+              <w:t>.prezzo_totale</w:t>
+            </w:r>
+            <w:proofErr w:type="spellEnd"/>
+            <w:r>
+              <w:t xml:space="preserve"> }}</w:t>
+            </w:r>
+          </w:p>
+        </w:tc>
+      </w:tr>
+      <w:tr>
+        <w:tc>
+          <w:tcPr>
+            <w:tcW w:w="9332" w:type="dxa"/>
+            <w:gridSpan w:val="4"/>
+          </w:tcPr>
+          <w:p>
+            <w:r>
+              <w:t>{%</w:t>
+            </w:r>
+            <w:proofErr w:type="spellStart"/>
+            <w:r>
+              <w:t>tr</w:t>
+            </w:r>
+            <w:proofErr w:type="spellEnd"/>
+            <w:r>
+              <w:t xml:space="preserve"> </w:t>
+            </w:r>
+            <w:proofErr w:type="spellStart"/>
+            <w:r>
+              <w:t>endfor</w:t>
+            </w:r>
+            <w:proofErr w:type="spellEnd"/>
+            <w:r>
+              <w:t xml:space="preserve"> %}</w:t>
+            </w:r>
+          </w:p>
+        </w:tc>
+      </w:tr>
+    </w:tbl>
     <w:p/>
     <w:p>
       <w:r>
@@ -2181,6 +2390,7 @@
   <w:style w:type="character" w:default="1" w:styleId="Carpredefinitoparagrafo">
     <w:name w:val="Default Paragraph Font"/>
     <w:uiPriority w:val="1"/>
+    <w:semiHidden/>
     <w:unhideWhenUsed/>
   </w:style>
   <w:style w:type="table" w:default="1" w:styleId="Tabellanormale">
@@ -2951,4 +3161,10 @@
     </a:ext>
   </a:extLst>
 </a:theme>
+</file>
+
+<file path=docMetadata/LabelInfo.xml><?xml version="1.0" encoding="utf-8"?>
+<clbl:labelList xmlns:clbl="http://schemas.microsoft.com/office/2020/mipLabelMetadata">
+  <clbl:label id="{49830c4f-5a86-4240-aa1f-95bfdba0d5bb}" enabled="0" method="" siteId="{49830c4f-5a86-4240-aa1f-95bfdba0d5bb}" removed="1"/>
+</clbl:labelList>
 </file>
</xml_diff>

<commit_message>
scheduler - orario locale
</commit_message>
<xml_diff>
--- a/customapp_swissbix/templates/template.docx
+++ b/customapp_swissbix/templates/template.docx
@@ -152,7 +152,18 @@
                                 <w:sz w:val="22"/>
                                 <w:szCs w:val="22"/>
                               </w:rPr>
-                              <w:t>Massagno {{data_</w:t>
+                              <w:t>Massagno {{</w:t>
+                            </w:r>
+                            <w:proofErr w:type="spellStart"/>
+                            <w:r>
+                              <w:rPr>
+                                <w:rFonts w:ascii="Calibri" w:hAnsi="Calibri"/>
+                                <w:b/>
+                                <w:color w:val="898989"/>
+                                <w:sz w:val="22"/>
+                                <w:szCs w:val="22"/>
+                              </w:rPr>
+                              <w:t>data_</w:t>
                             </w:r>
                             <w:r>
                               <w:rPr>
@@ -164,6 +175,7 @@
                               </w:rPr>
                               <w:t>attuale</w:t>
                             </w:r>
+                            <w:proofErr w:type="spellEnd"/>
                             <w:r>
                               <w:rPr>
                                 <w:rFonts w:ascii="Calibri" w:hAnsi="Calibri"/>
@@ -382,7 +394,7 @@
           <w:noProof/>
         </w:rPr>
         <w:drawing>
-          <wp:anchor distT="0" distB="0" distL="114300" distR="114300" simplePos="0" relativeHeight="251660288" behindDoc="0" locked="0" layoutInCell="1" allowOverlap="1" wp14:anchorId="23B51D15" wp14:editId="0993A1BC">
+          <wp:anchor distT="0" distB="0" distL="114300" distR="114300" simplePos="0" relativeHeight="251660288" behindDoc="0" locked="0" layoutInCell="1" allowOverlap="1" wp14:anchorId="23B51D15" wp14:editId="29477586">
             <wp:simplePos x="0" y="0"/>
             <wp:positionH relativeFrom="margin">
               <wp:align>right</wp:align>
@@ -493,11 +505,17 @@
     </w:p>
     <w:p>
       <w:r>
+        <w:br w:type="page"/>
+      </w:r>
+    </w:p>
+    <w:p>
+      <w:r>
         <w:rPr>
           <w:rFonts w:ascii="Calibri" w:hAnsi="Calibri"/>
           <w:color w:val="C00000"/>
           <w:sz w:val="30"/>
         </w:rPr>
+        <w:lastRenderedPageBreak/>
         <w:t>Definizione Economica</w:t>
       </w:r>
     </w:p>
@@ -568,9 +586,11 @@
             <w:r>
               <w:t>{%</w:t>
             </w:r>
+            <w:proofErr w:type="spellStart"/>
             <w:r>
               <w:t>tr</w:t>
             </w:r>
+            <w:proofErr w:type="spellEnd"/>
             <w:r>
               <w:t xml:space="preserve"> for item in items %}</w:t>
             </w:r>
@@ -583,8 +603,21 @@
             <w:tcW w:w="2333" w:type="dxa"/>
           </w:tcPr>
           <w:p>
+            <w:proofErr w:type="gramStart"/>
             <w:r>
-              <w:t>{{ item.descrizione }}</w:t>
+              <w:t xml:space="preserve">{{ </w:t>
+            </w:r>
+            <w:proofErr w:type="spellStart"/>
+            <w:r>
+              <w:t>item</w:t>
+            </w:r>
+            <w:proofErr w:type="gramEnd"/>
+            <w:r>
+              <w:t>.descrizione</w:t>
+            </w:r>
+            <w:proofErr w:type="spellEnd"/>
+            <w:r>
+              <w:t xml:space="preserve"> }}</w:t>
             </w:r>
           </w:p>
         </w:tc>
@@ -593,8 +626,18 @@
             <w:tcW w:w="2333" w:type="dxa"/>
           </w:tcPr>
           <w:p>
+            <w:proofErr w:type="gramStart"/>
             <w:r>
-              <w:t>{{ item.qt }}</w:t>
+              <w:t xml:space="preserve">{{ </w:t>
+            </w:r>
+            <w:proofErr w:type="spellStart"/>
+            <w:r>
+              <w:t>item.qt</w:t>
+            </w:r>
+            <w:proofErr w:type="spellEnd"/>
+            <w:proofErr w:type="gramEnd"/>
+            <w:r>
+              <w:t xml:space="preserve"> }}</w:t>
             </w:r>
           </w:p>
         </w:tc>
@@ -603,8 +646,21 @@
             <w:tcW w:w="2333" w:type="dxa"/>
           </w:tcPr>
           <w:p>
+            <w:proofErr w:type="gramStart"/>
             <w:r>
-              <w:t>{{ item.prezzo_unitario }}</w:t>
+              <w:t xml:space="preserve">{{ </w:t>
+            </w:r>
+            <w:proofErr w:type="spellStart"/>
+            <w:r>
+              <w:t>item</w:t>
+            </w:r>
+            <w:proofErr w:type="gramEnd"/>
+            <w:r>
+              <w:t>.prezzo_unitario</w:t>
+            </w:r>
+            <w:proofErr w:type="spellEnd"/>
+            <w:r>
+              <w:t xml:space="preserve"> }}</w:t>
             </w:r>
           </w:p>
         </w:tc>
@@ -613,8 +669,21 @@
             <w:tcW w:w="2333" w:type="dxa"/>
           </w:tcPr>
           <w:p>
+            <w:proofErr w:type="gramStart"/>
             <w:r>
-              <w:t>{{ item.prezzo_totale }}</w:t>
+              <w:t xml:space="preserve">{{ </w:t>
+            </w:r>
+            <w:proofErr w:type="spellStart"/>
+            <w:r>
+              <w:t>item</w:t>
+            </w:r>
+            <w:proofErr w:type="gramEnd"/>
+            <w:r>
+              <w:t>.prezzo_totale</w:t>
+            </w:r>
+            <w:proofErr w:type="spellEnd"/>
+            <w:r>
+              <w:t xml:space="preserve"> }}</w:t>
             </w:r>
           </w:p>
         </w:tc>
@@ -629,17 +698,26 @@
             <w:r>
               <w:t>{%</w:t>
             </w:r>
+            <w:proofErr w:type="spellStart"/>
             <w:r>
               <w:t>tr</w:t>
             </w:r>
+            <w:proofErr w:type="spellEnd"/>
             <w:r>
-              <w:t xml:space="preserve"> endfor %}</w:t>
+              <w:t xml:space="preserve"> </w:t>
+            </w:r>
+            <w:proofErr w:type="spellStart"/>
+            <w:r>
+              <w:t>endfor</w:t>
+            </w:r>
+            <w:proofErr w:type="spellEnd"/>
+            <w:r>
+              <w:t xml:space="preserve"> %}</w:t>
             </w:r>
           </w:p>
         </w:tc>
       </w:tr>
     </w:tbl>
-    <w:p/>
     <w:p>
       <w:r>
         <w:br w:type="page"/>
@@ -1062,7 +1140,25 @@
           <w:color w:val="000000" w:themeColor="text1"/>
           <w:sz w:val="20"/>
         </w:rPr>
-        <w:t>{{data_chiusura_vendita}}</w:t>
+        <w:t>{{</w:t>
+      </w:r>
+      <w:proofErr w:type="spellStart"/>
+      <w:r>
+        <w:rPr>
+          <w:rFonts w:ascii="Calibri" w:hAnsi="Calibri"/>
+          <w:color w:val="000000" w:themeColor="text1"/>
+          <w:sz w:val="20"/>
+        </w:rPr>
+        <w:t>data_chiusura_vendita</w:t>
+      </w:r>
+      <w:proofErr w:type="spellEnd"/>
+      <w:r>
+        <w:rPr>
+          <w:rFonts w:ascii="Calibri" w:hAnsi="Calibri"/>
+          <w:color w:val="000000" w:themeColor="text1"/>
+          <w:sz w:val="20"/>
+        </w:rPr>
+        <w:t>}}</w:t>
       </w:r>
       <w:r>
         <w:rPr>
@@ -1382,7 +1478,25 @@
           <w:sz w:val="20"/>
           <w:szCs w:val="20"/>
         </w:rPr>
-        <w:t>L’hardware fornito è coperto da garanzia ai sensi del Codice delle Obbligazioni svizzero (CO, art. 197 ss) per un periodo massimo di 24 mesi, salvo diversa indicazione in offerta o nelle condizioni del produttore. Il periodo esatto può essere verificato tramite il seriale del prodotto sul sito del produttore.</w:t>
+        <w:t xml:space="preserve">L’hardware fornito è coperto da garanzia ai sensi del Codice delle Obbligazioni svizzero (CO, art. 197 </w:t>
+      </w:r>
+      <w:proofErr w:type="spellStart"/>
+      <w:r>
+        <w:rPr>
+          <w:rFonts w:ascii="Calibri" w:hAnsi="Calibri" w:cs="Calibri"/>
+          <w:sz w:val="20"/>
+          <w:szCs w:val="20"/>
+        </w:rPr>
+        <w:t>ss</w:t>
+      </w:r>
+      <w:proofErr w:type="spellEnd"/>
+      <w:r>
+        <w:rPr>
+          <w:rFonts w:ascii="Calibri" w:hAnsi="Calibri" w:cs="Calibri"/>
+          <w:sz w:val="20"/>
+          <w:szCs w:val="20"/>
+        </w:rPr>
+        <w:t>) per un periodo massimo di 24 mesi, salvo diversa indicazione in offerta o nelle condizioni del produttore. Il periodo esatto può essere verificato tramite il seriale del prodotto sul sito del produttore.</w:t>
       </w:r>
     </w:p>
     <w:p>
@@ -1750,7 +1864,25 @@
           <w:color w:val="000000" w:themeColor="text1"/>
           <w:sz w:val="20"/>
         </w:rPr>
-        <w:t>{{data_attuale}}</w:t>
+        <w:t>{{</w:t>
+      </w:r>
+      <w:proofErr w:type="spellStart"/>
+      <w:r>
+        <w:rPr>
+          <w:rFonts w:ascii="Calibri" w:hAnsi="Calibri"/>
+          <w:color w:val="000000" w:themeColor="text1"/>
+          <w:sz w:val="20"/>
+        </w:rPr>
+        <w:t>data_attuale</w:t>
+      </w:r>
+      <w:proofErr w:type="spellEnd"/>
+      <w:r>
+        <w:rPr>
+          <w:rFonts w:ascii="Calibri" w:hAnsi="Calibri"/>
+          <w:color w:val="000000" w:themeColor="text1"/>
+          <w:sz w:val="20"/>
+        </w:rPr>
+        <w:t>}}</w:t>
       </w:r>
     </w:p>
     <w:p>
@@ -1915,7 +2047,25 @@
         <w:color w:val="000000" w:themeColor="text1"/>
         <w:sz w:val="16"/>
       </w:rPr>
-      <w:t xml:space="preserve">Swissbix SA Via Baroffio 6, 6900 Lugano E-Mail: finance@swissbix.ch Telefono: +41 91 960 22 00 Banca: UBS Switzerland AG </w:t>
+      <w:t xml:space="preserve">Swissbix SA Via Baroffio 6, 6900 Lugano E-Mail: finance@swissbix.ch Telefono: +41 91 960 22 00 Banca: UBS </w:t>
+    </w:r>
+    <w:proofErr w:type="spellStart"/>
+    <w:r>
+      <w:rPr>
+        <w:rFonts w:ascii="Calibri" w:hAnsi="Calibri"/>
+        <w:color w:val="000000" w:themeColor="text1"/>
+        <w:sz w:val="16"/>
+      </w:rPr>
+      <w:t>Switzerland</w:t>
+    </w:r>
+    <w:proofErr w:type="spellEnd"/>
+    <w:r>
+      <w:rPr>
+        <w:rFonts w:ascii="Calibri" w:hAnsi="Calibri"/>
+        <w:color w:val="000000" w:themeColor="text1"/>
+        <w:sz w:val="16"/>
+      </w:rPr>
+      <w:t xml:space="preserve"> AG </w:t>
     </w:r>
     <w:r>
       <w:rPr>

</xml_diff>